<commit_message>
finish, adding excel and word file
</commit_message>
<xml_diff>
--- a/CSD201x_Asm1.docx
+++ b/CSD201x_Asm1.docx
@@ -8,6 +8,8 @@
           <w:rFonts w:ascii="Times New Roman" w:eastAsia="Times New Roman" w:hAnsi="Times New Roman" w:cs="Times New Roman"/>
         </w:rPr>
       </w:pPr>
+      <w:bookmarkStart w:id="0" w:name="OLE_LINK1"/>
+      <w:bookmarkStart w:id="1" w:name="OLE_LINK2"/>
       <w:r>
         <w:rPr>
           <w:rFonts w:ascii="Open Sans" w:eastAsia="Times New Roman" w:hAnsi="Open Sans" w:cs="Open Sans"/>
@@ -1317,10 +1319,13 @@
         <w:ind w:left="1080"/>
       </w:pPr>
       <w:r>
+        <w:lastRenderedPageBreak/>
+        <w:t>ch</w:t>
+      </w:r>
+      <w:r>
         <w:rPr>
           <w:noProof/>
         </w:rPr>
-        <w:lastRenderedPageBreak/>
         <w:drawing>
           <wp:inline distT="0" distB="0" distL="0" distR="0" wp14:anchorId="27476AA9" wp14:editId="7B1279C5">
             <wp:extent cx="5943600" cy="6547104"/>
@@ -2013,6 +2018,7 @@
       </w:pPr>
       <w:proofErr w:type="spellStart"/>
       <w:r>
+        <w:lastRenderedPageBreak/>
         <w:t>Thuật</w:t>
       </w:r>
       <w:proofErr w:type="spellEnd"/>
@@ -2254,7 +2260,6 @@
       </w:pPr>
       <w:proofErr w:type="spellStart"/>
       <w:r>
-        <w:lastRenderedPageBreak/>
         <w:t>Đối</w:t>
       </w:r>
       <w:proofErr w:type="spellEnd"/>
@@ -5696,6 +5701,8 @@
         <w:t xml:space="preserve"> Selection sort.</w:t>
       </w:r>
     </w:p>
+    <w:bookmarkEnd w:id="0"/>
+    <w:bookmarkEnd w:id="1"/>
     <w:p>
       <w:pPr>
         <w:pStyle w:val="ListParagraph"/>

</xml_diff>